<commit_message>
Some changes to lab1
</commit_message>
<xml_diff>
--- a/lab1/lab1.docx
+++ b/lab1/lab1.docx
@@ -19,6 +19,7 @@
           <w:sz w:val="24"/>
           <w:szCs w:val="24"/>
         </w:rPr>
+        <w:tab/>
         <w:t>Учреждение образования</w:t>
       </w:r>
     </w:p>
@@ -1288,7 +1289,11 @@
         </w:rPr>
       </w:pPr>
       <w:r>
-        <w:rPr/>
+        <w:rPr>
+          <w:rFonts w:ascii="Times" w:hAnsi="Times"/>
+          <w:sz w:val="24"/>
+          <w:szCs w:val="24"/>
+        </w:rPr>
       </w:r>
     </w:p>
     <w:p>
@@ -2022,7 +2027,7 @@
             <wp:positionV relativeFrom="paragraph">
               <wp:posOffset>635</wp:posOffset>
             </wp:positionV>
-            <wp:extent cx="2018665" cy="4628515"/>
+            <wp:extent cx="2980690" cy="4580890"/>
             <wp:effectExtent l="0" t="0" r="0" b="0"/>
             <wp:wrapTopAndBottom/>
             <wp:docPr id="5" name="Image5" descr=""/>
@@ -2047,7 +2052,7 @@
                   <pic:spPr bwMode="auto">
                     <a:xfrm>
                       <a:off x="0" y="0"/>
-                      <a:ext cx="2018665" cy="4628515"/>
+                      <a:ext cx="2980690" cy="4580890"/>
                     </a:xfrm>
                     <a:prstGeom prst="rect">
                       <a:avLst/>
@@ -2193,11 +2198,11 @@
       </w:tblPr>
       <w:tblGrid>
         <w:gridCol w:w="1710"/>
-        <w:gridCol w:w="1408"/>
-        <w:gridCol w:w="1559"/>
-        <w:gridCol w:w="1559"/>
-        <w:gridCol w:w="1559"/>
-        <w:gridCol w:w="1565"/>
+        <w:gridCol w:w="1407"/>
+        <w:gridCol w:w="1560"/>
+        <w:gridCol w:w="1558"/>
+        <w:gridCol w:w="1560"/>
+        <w:gridCol w:w="1564"/>
       </w:tblGrid>
       <w:tr>
         <w:trPr/>
@@ -2261,7 +2266,7 @@
         </w:tc>
         <w:tc>
           <w:tcPr>
-            <w:tcW w:w="1408" w:type="dxa"/>
+            <w:tcW w:w="1407" w:type="dxa"/>
             <w:tcBorders>
               <w:top w:val="single" w:sz="4" w:space="0" w:color="000000"/>
               <w:left w:val="single" w:sz="4" w:space="0" w:color="000000"/>
@@ -2313,13 +2318,13 @@
                 <w:szCs w:val="24"/>
                 <w:u w:val="none"/>
               </w:rPr>
-              <w:t>10000000</w:t>
+              <w:t>2</w:t>
             </w:r>
           </w:p>
         </w:tc>
         <w:tc>
           <w:tcPr>
-            <w:tcW w:w="1559" w:type="dxa"/>
+            <w:tcW w:w="1560" w:type="dxa"/>
             <w:tcBorders>
               <w:top w:val="single" w:sz="4" w:space="0" w:color="000000"/>
               <w:left w:val="single" w:sz="4" w:space="0" w:color="000000"/>
@@ -2371,13 +2376,13 @@
                 <w:szCs w:val="24"/>
                 <w:u w:val="none"/>
               </w:rPr>
-              <w:t>50000000</w:t>
+              <w:t>3</w:t>
             </w:r>
           </w:p>
         </w:tc>
         <w:tc>
           <w:tcPr>
-            <w:tcW w:w="1559" w:type="dxa"/>
+            <w:tcW w:w="1558" w:type="dxa"/>
             <w:tcBorders>
               <w:top w:val="single" w:sz="4" w:space="0" w:color="000000"/>
               <w:left w:val="single" w:sz="4" w:space="0" w:color="000000"/>
@@ -2429,13 +2434,13 @@
                 <w:szCs w:val="24"/>
                 <w:u w:val="none"/>
               </w:rPr>
-              <w:t>100000000</w:t>
+              <w:t>4</w:t>
             </w:r>
           </w:p>
         </w:tc>
         <w:tc>
           <w:tcPr>
-            <w:tcW w:w="1559" w:type="dxa"/>
+            <w:tcW w:w="1560" w:type="dxa"/>
             <w:tcBorders>
               <w:top w:val="single" w:sz="4" w:space="0" w:color="000000"/>
               <w:left w:val="single" w:sz="4" w:space="0" w:color="000000"/>
@@ -2487,13 +2492,13 @@
                 <w:szCs w:val="24"/>
                 <w:u w:val="none"/>
               </w:rPr>
-              <w:t>250000000</w:t>
+              <w:t>5</w:t>
             </w:r>
           </w:p>
         </w:tc>
         <w:tc>
           <w:tcPr>
-            <w:tcW w:w="1565" w:type="dxa"/>
+            <w:tcW w:w="1564" w:type="dxa"/>
             <w:tcBorders>
               <w:top w:val="single" w:sz="4" w:space="0" w:color="000000"/>
               <w:left w:val="single" w:sz="4" w:space="0" w:color="000000"/>
@@ -2546,7 +2551,7 @@
                 <w:szCs w:val="24"/>
                 <w:u w:val="none"/>
               </w:rPr>
-              <w:t>500000000</w:t>
+              <w:t>6</w:t>
             </w:r>
           </w:p>
         </w:tc>
@@ -2612,7 +2617,7 @@
         </w:tc>
         <w:tc>
           <w:tcPr>
-            <w:tcW w:w="1408" w:type="dxa"/>
+            <w:tcW w:w="1407" w:type="dxa"/>
             <w:tcBorders>
               <w:left w:val="single" w:sz="4" w:space="0" w:color="000000"/>
               <w:bottom w:val="single" w:sz="4" w:space="0" w:color="000000"/>
@@ -2663,13 +2668,31 @@
                 <w:szCs w:val="24"/>
                 <w:u w:val="none"/>
               </w:rPr>
-              <w:t>0.4</w:t>
+              <w:t>0.</w:t>
+            </w:r>
+            <w:r>
+              <w:rPr>
+                <w:rFonts w:ascii="Liberation Serif" w:hAnsi="Liberation Serif"/>
+                <w:b w:val="false"/>
+                <w:bCs w:val="false"/>
+                <w:i w:val="false"/>
+                <w:iCs w:val="false"/>
+                <w:strike w:val="false"/>
+                <w:dstrike w:val="false"/>
+                <w:outline w:val="false"/>
+                <w:shadow w:val="false"/>
+                <w:color w:val="000000"/>
+                <w:sz w:val="24"/>
+                <w:szCs w:val="24"/>
+                <w:u w:val="none"/>
+              </w:rPr>
+              <w:t>000001</w:t>
             </w:r>
           </w:p>
         </w:tc>
         <w:tc>
           <w:tcPr>
-            <w:tcW w:w="1559" w:type="dxa"/>
+            <w:tcW w:w="1560" w:type="dxa"/>
             <w:tcBorders>
               <w:left w:val="single" w:sz="4" w:space="0" w:color="000000"/>
               <w:bottom w:val="single" w:sz="4" w:space="0" w:color="000000"/>
@@ -2720,13 +2743,13 @@
                 <w:szCs w:val="24"/>
                 <w:u w:val="none"/>
               </w:rPr>
-              <w:t>4.2</w:t>
+              <w:t>0.01</w:t>
             </w:r>
           </w:p>
         </w:tc>
         <w:tc>
           <w:tcPr>
-            <w:tcW w:w="1559" w:type="dxa"/>
+            <w:tcW w:w="1558" w:type="dxa"/>
             <w:tcBorders>
               <w:left w:val="single" w:sz="4" w:space="0" w:color="000000"/>
               <w:bottom w:val="single" w:sz="4" w:space="0" w:color="000000"/>
@@ -2777,13 +2800,13 @@
                 <w:szCs w:val="24"/>
                 <w:u w:val="none"/>
               </w:rPr>
-              <w:t>8.8</w:t>
+              <w:t>0.4</w:t>
             </w:r>
           </w:p>
         </w:tc>
         <w:tc>
           <w:tcPr>
-            <w:tcW w:w="1559" w:type="dxa"/>
+            <w:tcW w:w="1560" w:type="dxa"/>
             <w:tcBorders>
               <w:left w:val="single" w:sz="4" w:space="0" w:color="000000"/>
               <w:bottom w:val="single" w:sz="4" w:space="0" w:color="000000"/>
@@ -2834,13 +2857,13 @@
                 <w:szCs w:val="24"/>
                 <w:u w:val="none"/>
               </w:rPr>
-              <w:t>22.2</w:t>
+              <w:t>20.8</w:t>
             </w:r>
           </w:p>
         </w:tc>
         <w:tc>
           <w:tcPr>
-            <w:tcW w:w="1565" w:type="dxa"/>
+            <w:tcW w:w="1564" w:type="dxa"/>
             <w:tcBorders>
               <w:left w:val="single" w:sz="4" w:space="0" w:color="000000"/>
               <w:bottom w:val="single" w:sz="4" w:space="0" w:color="000000"/>
@@ -2892,7 +2915,7 @@
                 <w:szCs w:val="24"/>
                 <w:u w:val="none"/>
               </w:rPr>
-              <w:t>44.2</w:t>
+              <w:t>1019</w:t>
             </w:r>
           </w:p>
         </w:tc>
@@ -2902,10 +2925,123 @@
       <w:pPr>
         <w:pStyle w:val="Normal"/>
         <w:widowControl/>
+        <w:tabs>
+          <w:tab w:val="clear" w:pos="708"/>
+          <w:tab w:val="left" w:pos="0" w:leader="none"/>
+        </w:tabs>
         <w:suppressAutoHyphens w:val="true"/>
         <w:bidi w:val="0"/>
         <w:spacing w:lineRule="auto" w:line="240" w:before="0" w:after="0"/>
-        <w:ind w:left="0" w:right="0" w:hanging="0"/>
+        <w:ind w:left="0" w:right="0" w:firstLine="720"/>
+        <w:jc w:val="both"/>
+        <w:rPr>
+          <w:rFonts w:ascii="Times" w:hAnsi="Times"/>
+          <w:sz w:val="24"/>
+          <w:szCs w:val="24"/>
+        </w:rPr>
+      </w:pPr>
+      <w:r>
+        <w:rPr>
+          <w:rFonts w:ascii="Times" w:hAnsi="Times"/>
+          <w:sz w:val="24"/>
+          <w:szCs w:val="24"/>
+        </w:rPr>
+      </w:r>
+    </w:p>
+    <w:p>
+      <w:pPr>
+        <w:pStyle w:val="Normal"/>
+        <w:widowControl/>
+        <w:tabs>
+          <w:tab w:val="clear" w:pos="708"/>
+          <w:tab w:val="left" w:pos="0" w:leader="none"/>
+        </w:tabs>
+        <w:suppressAutoHyphens w:val="true"/>
+        <w:bidi w:val="0"/>
+        <w:spacing w:lineRule="auto" w:line="240" w:before="0" w:after="0"/>
+        <w:ind w:left="0" w:right="0" w:firstLine="720"/>
+        <w:jc w:val="both"/>
+        <w:rPr>
+          <w:rFonts w:ascii="Times" w:hAnsi="Times"/>
+          <w:sz w:val="24"/>
+          <w:szCs w:val="24"/>
+        </w:rPr>
+      </w:pPr>
+      <w:r>
+        <w:rPr>
+          <w:rFonts w:ascii="Times" w:hAnsi="Times"/>
+          <w:sz w:val="24"/>
+          <w:szCs w:val="24"/>
+        </w:rPr>
+        <w:t>Время на подбор остальных паролей рассчитывается вручную, т.к. оно слишком велико. Данные рассчеты приведены в таблице 1.2.</w:t>
+      </w:r>
+    </w:p>
+    <w:p>
+      <w:pPr>
+        <w:pStyle w:val="Normal"/>
+        <w:widowControl/>
+        <w:tabs>
+          <w:tab w:val="clear" w:pos="708"/>
+          <w:tab w:val="left" w:pos="0" w:leader="none"/>
+        </w:tabs>
+        <w:suppressAutoHyphens w:val="true"/>
+        <w:bidi w:val="0"/>
+        <w:spacing w:lineRule="auto" w:line="240" w:before="0" w:after="0"/>
+        <w:ind w:left="0" w:right="0" w:firstLine="720"/>
+        <w:jc w:val="both"/>
+        <w:rPr>
+          <w:rFonts w:ascii="Times" w:hAnsi="Times"/>
+          <w:sz w:val="24"/>
+          <w:szCs w:val="24"/>
+        </w:rPr>
+      </w:pPr>
+      <w:r>
+        <w:rPr>
+          <w:rFonts w:ascii="Times" w:hAnsi="Times"/>
+          <w:sz w:val="24"/>
+          <w:szCs w:val="24"/>
+        </w:rPr>
+      </w:r>
+    </w:p>
+    <w:p>
+      <w:pPr>
+        <w:pStyle w:val="Normal"/>
+        <w:widowControl/>
+        <w:tabs>
+          <w:tab w:val="clear" w:pos="708"/>
+          <w:tab w:val="left" w:pos="0" w:leader="none"/>
+        </w:tabs>
+        <w:suppressAutoHyphens w:val="true"/>
+        <w:bidi w:val="0"/>
+        <w:spacing w:lineRule="auto" w:line="240" w:before="0" w:after="0"/>
+        <w:ind w:left="0" w:right="0" w:firstLine="720"/>
+        <w:jc w:val="both"/>
+        <w:rPr>
+          <w:rFonts w:ascii="Times" w:hAnsi="Times"/>
+          <w:sz w:val="24"/>
+          <w:szCs w:val="24"/>
+        </w:rPr>
+      </w:pPr>
+      <w:r>
+        <w:rPr>
+          <w:rFonts w:ascii="Times" w:hAnsi="Times"/>
+          <w:sz w:val="24"/>
+          <w:szCs w:val="24"/>
+        </w:rPr>
+      </w:r>
+    </w:p>
+    <w:p>
+      <w:pPr>
+        <w:pStyle w:val="Normal"/>
+        <w:widowControl/>
+        <w:tabs>
+          <w:tab w:val="clear" w:pos="708"/>
+          <w:tab w:val="left" w:pos="0" w:leader="none"/>
+        </w:tabs>
+        <w:suppressAutoHyphens w:val="true"/>
+        <w:bidi w:val="0"/>
+        <w:spacing w:lineRule="auto" w:line="240" w:before="0" w:after="0"/>
+        <w:ind w:left="0" w:right="0" w:firstLine="720"/>
         <w:jc w:val="both"/>
         <w:rPr>
           <w:rFonts w:ascii="Times" w:hAnsi="Times"/>
@@ -2952,6 +3088,194 @@
           <w:u w:val="none"/>
         </w:rPr>
         <w:t xml:space="preserve"> Построить график зависимости среднего времени подбора пароля от его длины.</w:t>
+      </w:r>
+    </w:p>
+    <w:p>
+      <w:pPr>
+        <w:pStyle w:val="Normal"/>
+        <w:widowControl/>
+        <w:suppressAutoHyphens w:val="true"/>
+        <w:bidi w:val="0"/>
+        <w:spacing w:lineRule="auto" w:line="240" w:before="0" w:after="0"/>
+        <w:ind w:left="0" w:right="0" w:firstLine="720"/>
+        <w:jc w:val="both"/>
+        <w:rPr>
+          <w:rFonts w:ascii="Times" w:hAnsi="Times"/>
+          <w:b w:val="false"/>
+          <w:b w:val="false"/>
+          <w:bCs w:val="false"/>
+          <w:sz w:val="24"/>
+          <w:szCs w:val="24"/>
+          <w:u w:val="none"/>
+        </w:rPr>
+      </w:pPr>
+      <w:r>
+        <w:rPr/>
+      </w:r>
+    </w:p>
+    <w:p>
+      <w:pPr>
+        <w:pStyle w:val="Normal"/>
+        <w:widowControl/>
+        <w:suppressAutoHyphens w:val="true"/>
+        <w:bidi w:val="0"/>
+        <w:spacing w:lineRule="auto" w:line="240" w:before="0" w:after="0"/>
+        <w:ind w:left="0" w:right="0" w:firstLine="720"/>
+        <w:jc w:val="both"/>
+        <w:rPr/>
+      </w:pPr>
+      <w:r>
+        <w:rPr>
+          <w:rFonts w:ascii="Times" w:hAnsi="Times"/>
+          <w:b w:val="false"/>
+          <w:bCs w:val="false"/>
+          <w:sz w:val="24"/>
+          <w:szCs w:val="24"/>
+          <w:u w:val="none"/>
+        </w:rPr>
+        <w:t>График зависимости среднего времени подбора пароля от его длины представлен на рисунке 2.1.</w:t>
+      </w:r>
+    </w:p>
+    <w:p>
+      <w:pPr>
+        <w:pStyle w:val="Normal"/>
+        <w:widowControl/>
+        <w:suppressAutoHyphens w:val="true"/>
+        <w:bidi w:val="0"/>
+        <w:spacing w:lineRule="auto" w:line="240" w:before="0" w:after="0"/>
+        <w:ind w:left="0" w:right="0" w:firstLine="720"/>
+        <w:jc w:val="both"/>
+        <w:rPr>
+          <w:rFonts w:ascii="Times" w:hAnsi="Times"/>
+          <w:b w:val="false"/>
+          <w:b w:val="false"/>
+          <w:bCs w:val="false"/>
+          <w:sz w:val="24"/>
+          <w:szCs w:val="24"/>
+          <w:u w:val="none"/>
+        </w:rPr>
+      </w:pPr>
+      <w:r>
+        <w:rPr/>
+      </w:r>
+    </w:p>
+    <w:p>
+      <w:pPr>
+        <w:pStyle w:val="Normal"/>
+        <w:widowControl/>
+        <w:suppressAutoHyphens w:val="true"/>
+        <w:bidi w:val="0"/>
+        <w:spacing w:lineRule="auto" w:line="240" w:before="0" w:after="0"/>
+        <w:ind w:left="0" w:right="0" w:firstLine="720"/>
+        <w:jc w:val="both"/>
+        <w:rPr>
+          <w:rFonts w:ascii="Times" w:hAnsi="Times"/>
+          <w:b w:val="false"/>
+          <w:b w:val="false"/>
+          <w:bCs w:val="false"/>
+          <w:sz w:val="24"/>
+          <w:szCs w:val="24"/>
+          <w:u w:val="none"/>
+        </w:rPr>
+      </w:pPr>
+      <w:r>
+        <w:rPr/>
+      </w:r>
+    </w:p>
+    <w:p>
+      <w:pPr>
+        <w:pStyle w:val="Normal"/>
+        <w:widowControl/>
+        <w:suppressAutoHyphens w:val="true"/>
+        <w:bidi w:val="0"/>
+        <w:spacing w:lineRule="auto" w:line="240" w:before="0" w:after="0"/>
+        <w:ind w:left="0" w:right="0" w:firstLine="720"/>
+        <w:jc w:val="both"/>
+        <w:rPr>
+          <w:rFonts w:ascii="Times" w:hAnsi="Times"/>
+          <w:b w:val="false"/>
+          <w:b w:val="false"/>
+          <w:bCs w:val="false"/>
+          <w:sz w:val="24"/>
+          <w:szCs w:val="24"/>
+          <w:u w:val="none"/>
+        </w:rPr>
+      </w:pPr>
+      <w:r>
+        <w:rPr/>
+      </w:r>
+    </w:p>
+    <w:p>
+      <w:pPr>
+        <w:pStyle w:val="Normal"/>
+        <w:widowControl/>
+        <w:suppressAutoHyphens w:val="true"/>
+        <w:bidi w:val="0"/>
+        <w:spacing w:lineRule="auto" w:line="240" w:before="0" w:after="0"/>
+        <w:ind w:left="0" w:right="0" w:firstLine="720"/>
+        <w:jc w:val="both"/>
+        <w:rPr>
+          <w:rFonts w:ascii="Times" w:hAnsi="Times"/>
+          <w:b w:val="false"/>
+          <w:b w:val="false"/>
+          <w:bCs w:val="false"/>
+          <w:sz w:val="24"/>
+          <w:szCs w:val="24"/>
+          <w:u w:val="none"/>
+        </w:rPr>
+      </w:pPr>
+      <w:r>
+        <w:rPr/>
+      </w:r>
+    </w:p>
+    <w:p>
+      <w:pPr>
+        <w:pStyle w:val="Normal"/>
+        <w:widowControl/>
+        <w:suppressAutoHyphens w:val="true"/>
+        <w:bidi w:val="0"/>
+        <w:spacing w:lineRule="auto" w:line="240" w:before="0" w:after="0"/>
+        <w:ind w:left="0" w:right="0" w:hanging="0"/>
+        <w:jc w:val="both"/>
+        <w:rPr>
+          <w:rFonts w:ascii="Times" w:hAnsi="Times"/>
+          <w:b w:val="false"/>
+          <w:b w:val="false"/>
+          <w:bCs w:val="false"/>
+          <w:sz w:val="24"/>
+          <w:szCs w:val="24"/>
+          <w:u w:val="none"/>
+        </w:rPr>
+      </w:pPr>
+      <w:r>
+        <w:rPr/>
+      </w:r>
+    </w:p>
+    <w:p>
+      <w:pPr>
+        <w:pStyle w:val="Normal"/>
+        <w:widowControl/>
+        <w:tabs>
+          <w:tab w:val="clear" w:pos="708"/>
+          <w:tab w:val="left" w:pos="0" w:leader="none"/>
+        </w:tabs>
+        <w:suppressAutoHyphens w:val="true"/>
+        <w:bidi w:val="0"/>
+        <w:spacing w:lineRule="auto" w:line="240" w:before="0" w:after="0"/>
+        <w:ind w:left="0" w:right="0" w:hanging="0"/>
+        <w:jc w:val="center"/>
+        <w:rPr/>
+      </w:pPr>
+      <w:r>
+        <w:rPr>
+          <w:rFonts w:ascii="Times" w:hAnsi="Times"/>
+          <w:b w:val="false"/>
+          <w:bCs w:val="false"/>
+          <w:sz w:val="24"/>
+          <w:szCs w:val="24"/>
+          <w:u w:val="none"/>
+        </w:rPr>
+        <w:t>Рисунок 2.1 — График зависимости среднего времени подбора пароля от его длины</w:t>
       </w:r>
     </w:p>
     <w:p>
@@ -3033,7 +3357,11 @@
         </w:rPr>
       </w:pPr>
       <w:r>
-        <w:rPr/>
+        <w:rPr>
+          <w:rFonts w:ascii="Times" w:hAnsi="Times"/>
+          <w:sz w:val="24"/>
+          <w:szCs w:val="24"/>
+        </w:rPr>
       </w:r>
     </w:p>
     <w:p>

</xml_diff>